<commit_message>
+ data analysis example, update coherence hw
</commit_message>
<xml_diff>
--- a/Topic-6 The coherence/Homework for the coherence.docx
+++ b/Topic-6 The coherence/Homework for the coherence.docx
@@ -28,7 +28,21 @@
           <w:rFonts w:ascii="Arial" w:hAnsi="Arial" w:cs="Arial"/>
           <w:b/>
         </w:rPr>
-        <w:t>. Due Nov 7, 2019</w:t>
+        <w:t xml:space="preserve">. Due Nov </w:t>
+      </w:r>
+      <w:r>
+        <w:rPr>
+          <w:rFonts w:ascii="Arial" w:hAnsi="Arial" w:cs="Arial"/>
+          <w:b/>
+        </w:rPr>
+        <w:t>12</w:t>
+      </w:r>
+      <w:r>
+        <w:rPr>
+          <w:rFonts w:ascii="Arial" w:hAnsi="Arial" w:cs="Arial"/>
+          <w:b/>
+        </w:rPr>
+        <w:t>, 2019</w:t>
       </w:r>
     </w:p>
     <w:p>
@@ -216,114 +230,8 @@
         </w:rPr>
         <w:br/>
       </w:r>
-    </w:p>
-    <w:p>
-      <w:pPr>
-        <w:pStyle w:val="ListParagraph"/>
-        <w:numPr>
-          <w:ilvl w:val="0"/>
-          <w:numId w:val="1"/>
-        </w:numPr>
-        <w:spacing w:line="276" w:lineRule="auto"/>
-        <w:rPr>
-          <w:rFonts w:ascii="Arial" w:hAnsi="Arial" w:cs="Arial"/>
-        </w:rPr>
-      </w:pPr>
-      <w:r>
-        <w:rPr>
-          <w:rFonts w:ascii="Arial" w:hAnsi="Arial" w:cs="Arial"/>
-        </w:rPr>
-        <w:t>Generate synthetic data consisting of Gaussian noise.  More specifically, generate 100 trials of 1 s data sampled at 500 Hz.  Do this twice to generate two synthetic datasets, and the compute the following:</w:t>
-      </w:r>
-    </w:p>
-    <w:p>
-      <w:pPr>
-        <w:pStyle w:val="ListParagraph"/>
-        <w:numPr>
-          <w:ilvl w:val="1"/>
-          <w:numId w:val="1"/>
-        </w:numPr>
-        <w:spacing w:line="276" w:lineRule="auto"/>
-        <w:rPr>
-          <w:rFonts w:ascii="Arial" w:hAnsi="Arial" w:cs="Arial"/>
-        </w:rPr>
-      </w:pPr>
-      <w:r>
-        <w:rPr>
-          <w:rFonts w:ascii="Arial" w:hAnsi="Arial" w:cs="Arial"/>
-        </w:rPr>
-        <w:t>The trial-averaged spectrum of each synthetic dataset.</w:t>
-      </w:r>
-    </w:p>
-    <w:p>
-      <w:pPr>
-        <w:pStyle w:val="ListParagraph"/>
-        <w:numPr>
-          <w:ilvl w:val="1"/>
-          <w:numId w:val="1"/>
-        </w:numPr>
-        <w:spacing w:line="276" w:lineRule="auto"/>
-        <w:rPr>
-          <w:rFonts w:ascii="Arial" w:hAnsi="Arial" w:cs="Arial"/>
-        </w:rPr>
-      </w:pPr>
-      <w:r>
-        <w:rPr>
-          <w:rFonts w:ascii="Arial" w:hAnsi="Arial" w:cs="Arial"/>
-        </w:rPr>
-        <w:t>The trial-averaged cross correlation between the two synthetic datasets.</w:t>
-      </w:r>
-    </w:p>
-    <w:p>
-      <w:pPr>
-        <w:pStyle w:val="ListParagraph"/>
-        <w:numPr>
-          <w:ilvl w:val="1"/>
-          <w:numId w:val="1"/>
-        </w:numPr>
-        <w:spacing w:line="276" w:lineRule="auto"/>
-        <w:rPr>
-          <w:rFonts w:ascii="Arial" w:hAnsi="Arial" w:cs="Arial"/>
-        </w:rPr>
-      </w:pPr>
-      <w:r>
-        <w:rPr>
-          <w:rFonts w:ascii="Arial" w:hAnsi="Arial" w:cs="Arial"/>
-        </w:rPr>
-        <w:t>The coherence between the two synthetic datasets</w:t>
-      </w:r>
-      <w:r>
-        <w:rPr>
-          <w:rFonts w:ascii="Arial" w:hAnsi="Arial" w:cs="Arial"/>
-        </w:rPr>
-        <w:t>.</w:t>
-      </w:r>
-    </w:p>
-    <w:p>
-      <w:pPr>
-        <w:pStyle w:val="ListParagraph"/>
-        <w:spacing w:line="276" w:lineRule="auto"/>
-        <w:ind w:left="360"/>
-        <w:rPr>
-          <w:rFonts w:ascii="Arial" w:hAnsi="Arial" w:cs="Arial"/>
-        </w:rPr>
-      </w:pPr>
       <w:bookmarkStart w:id="0" w:name="_GoBack"/>
       <w:bookmarkEnd w:id="0"/>
-      <w:r>
-        <w:rPr>
-          <w:rFonts w:ascii="Arial" w:hAnsi="Arial" w:cs="Arial"/>
-        </w:rPr>
-        <w:t>Describe your results for each analysis.  What cross correlation and coherence results do you expect to find between these noisy, unrelated sets of data? Do your results match your expectations?</w:t>
-      </w:r>
-    </w:p>
-    <w:p>
-      <w:pPr>
-        <w:spacing w:line="276" w:lineRule="auto"/>
-        <w:rPr>
-          <w:rFonts w:ascii="Arial" w:hAnsi="Arial" w:cs="Arial"/>
-        </w:rPr>
-      </w:pPr>
     </w:p>
     <w:p>
       <w:pPr>
@@ -552,7 +460,6 @@
         <w:rPr>
           <w:rFonts w:ascii="Arial" w:hAnsi="Arial" w:cs="Arial"/>
         </w:rPr>
-        <w:lastRenderedPageBreak/>
         <w:t>Plot the trial-averaged spectrum versus frequency for each electrode.  Are the dominant rhythms in the spectrum consistent with your visual inspection of the data?</w:t>
       </w:r>
     </w:p>
@@ -637,6 +544,7 @@
         <w:rPr>
           <w:rFonts w:ascii="Arial" w:hAnsi="Arial" w:cs="Arial"/>
         </w:rPr>
+        <w:lastRenderedPageBreak/>
         <w:t xml:space="preserve">Consider the dataset </w:t>
       </w:r>
       <w:r>

</xml_diff>

<commit_message>
Update Homework for the coherence.docx
</commit_message>
<xml_diff>
--- a/Topic-6 The coherence/Homework for the coherence.docx
+++ b/Topic-6 The coherence/Homework for the coherence.docx
@@ -35,8 +35,17 @@
           <w:rFonts w:ascii="Arial" w:hAnsi="Arial" w:cs="Arial"/>
           <w:b/>
         </w:rPr>
-        <w:t>12</w:t>
-      </w:r>
+        <w:t>1</w:t>
+      </w:r>
+      <w:r>
+        <w:rPr>
+          <w:rFonts w:ascii="Arial" w:hAnsi="Arial" w:cs="Arial"/>
+          <w:b/>
+        </w:rPr>
+        <w:t>4</w:t>
+      </w:r>
+      <w:bookmarkStart w:id="0" w:name="_GoBack"/>
+      <w:bookmarkEnd w:id="0"/>
       <w:r>
         <w:rPr>
           <w:rFonts w:ascii="Arial" w:hAnsi="Arial" w:cs="Arial"/>
@@ -230,8 +239,6 @@
         </w:rPr>
         <w:br/>
       </w:r>
-      <w:bookmarkStart w:id="0" w:name="_GoBack"/>
-      <w:bookmarkEnd w:id="0"/>
     </w:p>
     <w:p>
       <w:pPr>

</xml_diff>